<commit_message>
Atualizando documentacao do projeto
</commit_message>
<xml_diff>
--- a/documentacao/EMS/Sprint 3/EMS 0085 - Cadastro de Banco.docx
+++ b/documentacao/EMS/Sprint 3/EMS 0085 - Cadastro de Banco.docx
@@ -307,22 +307,6 @@
           <w:rFonts w:ascii="Arial Narrow" w:hAnsi="Arial Narrow"/>
           <w:b/>
           <w:sz w:val="48"/>
-        </w:rPr>
-      </w:pPr>
-    </w:p>
-    <w:p>
-      <w:pPr>
-        <w:pStyle w:val="Cabealho"/>
-        <w:rPr>
-          <w:rFonts w:ascii="Arial Narrow" w:hAnsi="Arial Narrow"/>
-        </w:rPr>
-      </w:pPr>
-    </w:p>
-    <w:p>
-      <w:pPr>
-        <w:pStyle w:val="Cabealho"/>
-        <w:rPr>
-          <w:rFonts w:ascii="Arial Narrow" w:hAnsi="Arial Narrow"/>
         </w:rPr>
       </w:pPr>
     </w:p>
@@ -964,31 +948,7 @@
                 <w:color w:val="0000FF"/>
                 <w:lang w:val="es-ES_tradnl"/>
               </w:rPr>
-              <w:t>10</w:t>
-            </w:r>
-            <w:r>
-              <w:rPr>
-                <w:rFonts w:ascii="Arial Narrow" w:hAnsi="Arial Narrow"/>
-                <w:color w:val="0000FF"/>
-                <w:lang w:val="es-ES_tradnl"/>
-              </w:rPr>
-              <w:t>/0</w:t>
-            </w:r>
-            <w:r>
-              <w:rPr>
-                <w:rFonts w:ascii="Arial Narrow" w:hAnsi="Arial Narrow"/>
-                <w:color w:val="0000FF"/>
-                <w:lang w:val="es-ES_tradnl"/>
-              </w:rPr>
-              <w:t>4</w:t>
-            </w:r>
-            <w:r>
-              <w:rPr>
-                <w:rFonts w:ascii="Arial Narrow" w:hAnsi="Arial Narrow"/>
-                <w:color w:val="0000FF"/>
-                <w:lang w:val="es-ES_tradnl"/>
-              </w:rPr>
-              <w:t>/2012</w:t>
+              <w:t>10/04/2012</w:t>
             </w:r>
           </w:p>
         </w:tc>
@@ -1018,15 +978,7 @@
                 <w:color w:val="0000FF"/>
                 <w:lang w:val="pt-BR"/>
               </w:rPr>
-              <w:t>1.</w:t>
-            </w:r>
-            <w:r>
-              <w:rPr>
-                <w:rFonts w:ascii="Arial Narrow" w:hAnsi="Arial Narrow"/>
-                <w:color w:val="0000FF"/>
-                <w:lang w:val="pt-BR"/>
-              </w:rPr>
-              <w:t>2</w:t>
+              <w:t>1.2</w:t>
             </w:r>
           </w:p>
         </w:tc>
@@ -1057,8 +1009,199 @@
               </w:rPr>
               <w:t>Complementação de regras</w:t>
             </w:r>
+          </w:p>
+        </w:tc>
+        <w:tc>
+          <w:tcPr>
+            <w:tcW w:w="2268" w:type="dxa"/>
+            <w:tcBorders>
+              <w:top w:val="single" w:sz="6" w:space="0" w:color="auto"/>
+              <w:left w:val="single" w:sz="6" w:space="0" w:color="auto"/>
+              <w:bottom w:val="single" w:sz="6" w:space="0" w:color="auto"/>
+              <w:right w:val="single" w:sz="6" w:space="0" w:color="auto"/>
+            </w:tcBorders>
+          </w:tcPr>
+          <w:p>
+            <w:pPr>
+              <w:pStyle w:val="Tabletext"/>
+              <w:rPr>
+                <w:rFonts w:ascii="Arial Narrow" w:hAnsi="Arial Narrow"/>
+                <w:color w:val="0000FF"/>
+                <w:lang w:val="pt-BR"/>
+              </w:rPr>
+            </w:pPr>
+            <w:proofErr w:type="spellStart"/>
+            <w:r>
+              <w:rPr>
+                <w:rFonts w:ascii="Arial Narrow" w:hAnsi="Arial Narrow"/>
+                <w:color w:val="0000FF"/>
+                <w:lang w:val="pt-BR"/>
+              </w:rPr>
+              <w:t>Francivaldo</w:t>
+            </w:r>
+            <w:proofErr w:type="spellEnd"/>
+          </w:p>
+        </w:tc>
+        <w:tc>
+          <w:tcPr>
+            <w:tcW w:w="1418" w:type="dxa"/>
+            <w:tcBorders>
+              <w:top w:val="single" w:sz="6" w:space="0" w:color="auto"/>
+              <w:left w:val="single" w:sz="6" w:space="0" w:color="auto"/>
+              <w:bottom w:val="single" w:sz="6" w:space="0" w:color="auto"/>
+              <w:right w:val="single" w:sz="6" w:space="0" w:color="auto"/>
+            </w:tcBorders>
+          </w:tcPr>
+          <w:p>
+            <w:pPr>
+              <w:pStyle w:val="Tabletext"/>
+              <w:rPr>
+                <w:rFonts w:ascii="Arial Narrow" w:hAnsi="Arial Narrow"/>
+                <w:color w:val="0000FF"/>
+                <w:lang w:val="pt-BR"/>
+              </w:rPr>
+            </w:pPr>
+            <w:r>
+              <w:rPr>
+                <w:rFonts w:ascii="Arial Narrow" w:hAnsi="Arial Narrow"/>
+                <w:color w:val="0000FF"/>
+                <w:lang w:val="pt-BR"/>
+              </w:rPr>
+              <w:t>TI-DGB</w:t>
+            </w:r>
+          </w:p>
+        </w:tc>
+      </w:tr>
+      <w:tr>
+        <w:tc>
+          <w:tcPr>
+            <w:tcW w:w="1134" w:type="dxa"/>
+            <w:tcBorders>
+              <w:top w:val="single" w:sz="6" w:space="0" w:color="auto"/>
+              <w:left w:val="single" w:sz="6" w:space="0" w:color="auto"/>
+              <w:bottom w:val="single" w:sz="6" w:space="0" w:color="auto"/>
+              <w:right w:val="single" w:sz="6" w:space="0" w:color="auto"/>
+            </w:tcBorders>
+          </w:tcPr>
+          <w:p>
+            <w:pPr>
+              <w:pStyle w:val="Tabletext"/>
+              <w:jc w:val="center"/>
+              <w:rPr>
+                <w:rFonts w:ascii="Arial Narrow" w:hAnsi="Arial Narrow"/>
+                <w:color w:val="0000FF"/>
+                <w:lang w:val="es-ES_tradnl"/>
+              </w:rPr>
+            </w:pPr>
+            <w:r>
+              <w:rPr>
+                <w:rFonts w:ascii="Arial Narrow" w:hAnsi="Arial Narrow"/>
+                <w:color w:val="0000FF"/>
+                <w:lang w:val="es-ES_tradnl"/>
+              </w:rPr>
+              <w:t>1</w:t>
+            </w:r>
+            <w:r>
+              <w:rPr>
+                <w:rFonts w:ascii="Arial Narrow" w:hAnsi="Arial Narrow"/>
+                <w:color w:val="0000FF"/>
+                <w:lang w:val="es-ES_tradnl"/>
+              </w:rPr>
+              <w:t>6</w:t>
+            </w:r>
+            <w:r>
+              <w:rPr>
+                <w:rFonts w:ascii="Arial Narrow" w:hAnsi="Arial Narrow"/>
+                <w:color w:val="0000FF"/>
+                <w:lang w:val="es-ES_tradnl"/>
+              </w:rPr>
+              <w:t>/04/2012</w:t>
+            </w:r>
+          </w:p>
+        </w:tc>
+        <w:tc>
+          <w:tcPr>
+            <w:tcW w:w="1134" w:type="dxa"/>
+            <w:tcBorders>
+              <w:top w:val="single" w:sz="6" w:space="0" w:color="auto"/>
+              <w:left w:val="single" w:sz="6" w:space="0" w:color="auto"/>
+              <w:bottom w:val="single" w:sz="6" w:space="0" w:color="auto"/>
+              <w:right w:val="single" w:sz="6" w:space="0" w:color="auto"/>
+            </w:tcBorders>
+          </w:tcPr>
+          <w:p>
+            <w:pPr>
+              <w:pStyle w:val="Tabletext"/>
+              <w:jc w:val="center"/>
+              <w:rPr>
+                <w:rFonts w:ascii="Arial Narrow" w:hAnsi="Arial Narrow"/>
+                <w:color w:val="0000FF"/>
+                <w:lang w:val="pt-BR"/>
+              </w:rPr>
+            </w:pPr>
+            <w:r>
+              <w:rPr>
+                <w:rFonts w:ascii="Arial Narrow" w:hAnsi="Arial Narrow"/>
+                <w:color w:val="0000FF"/>
+                <w:lang w:val="pt-BR"/>
+              </w:rPr>
+              <w:t>1.</w:t>
+            </w:r>
+            <w:r>
+              <w:rPr>
+                <w:rFonts w:ascii="Arial Narrow" w:hAnsi="Arial Narrow"/>
+                <w:color w:val="0000FF"/>
+                <w:lang w:val="pt-BR"/>
+              </w:rPr>
+              <w:t>3</w:t>
+            </w:r>
+          </w:p>
+        </w:tc>
+        <w:tc>
+          <w:tcPr>
+            <w:tcW w:w="3686" w:type="dxa"/>
+            <w:tcBorders>
+              <w:top w:val="single" w:sz="6" w:space="0" w:color="auto"/>
+              <w:left w:val="single" w:sz="6" w:space="0" w:color="auto"/>
+              <w:bottom w:val="single" w:sz="6" w:space="0" w:color="auto"/>
+              <w:right w:val="single" w:sz="6" w:space="0" w:color="auto"/>
+            </w:tcBorders>
+          </w:tcPr>
+          <w:p>
+            <w:pPr>
+              <w:pStyle w:val="Tabletext"/>
+              <w:rPr>
+                <w:rFonts w:ascii="Arial Narrow" w:hAnsi="Arial Narrow"/>
+                <w:color w:val="0000FF"/>
+                <w:lang w:val="pt-BR"/>
+              </w:rPr>
+            </w:pPr>
+            <w:r>
+              <w:rPr>
+                <w:rFonts w:ascii="Arial Narrow" w:hAnsi="Arial Narrow"/>
+                <w:color w:val="0000FF"/>
+                <w:lang w:val="pt-BR"/>
+              </w:rPr>
+              <w:t xml:space="preserve">Complementação de </w:t>
+            </w:r>
+            <w:r>
+              <w:rPr>
+                <w:rFonts w:ascii="Arial Narrow" w:hAnsi="Arial Narrow"/>
+                <w:color w:val="0000FF"/>
+                <w:lang w:val="pt-BR"/>
+              </w:rPr>
+              <w:t xml:space="preserve">regras (preenchimento de </w:t>
+            </w:r>
             <w:bookmarkStart w:id="2" w:name="_GoBack"/>
             <w:bookmarkEnd w:id="2"/>
+            <w:r>
+              <w:rPr>
+                <w:rFonts w:ascii="Arial Narrow" w:hAnsi="Arial Narrow"/>
+                <w:color w:val="0000FF"/>
+                <w:lang w:val="pt-BR"/>
+              </w:rPr>
+              <w:t>campos)</w:t>
+            </w:r>
           </w:p>
         </w:tc>
         <w:tc>
@@ -4310,7 +4453,19 @@
         <w:rPr>
           <w:rFonts w:ascii="Arial Narrow" w:hAnsi="Arial Narrow"/>
         </w:rPr>
-        <w:t>Multa: Percentual ou valor fixo a ser aplicado em casos de inadimplência.</w:t>
+        <w:t>Multa: Percentual ou valor fixo a ser aplicado em casos de inadimplência</w:t>
+      </w:r>
+      <w:r>
+        <w:rPr>
+          <w:rFonts w:ascii="Arial Narrow" w:hAnsi="Arial Narrow"/>
+        </w:rPr>
+        <w:t xml:space="preserve"> (será preenchido somente um desses campos)</w:t>
+      </w:r>
+      <w:r>
+        <w:rPr>
+          <w:rFonts w:ascii="Arial Narrow" w:hAnsi="Arial Narrow"/>
+        </w:rPr>
+        <w:t>.</w:t>
       </w:r>
       <w:r>
         <w:rPr>
@@ -4318,10 +4473,23 @@
         </w:rPr>
         <w:t xml:space="preserve"> </w:t>
       </w:r>
-      <w:r>
-        <w:rPr>
-          <w:rFonts w:ascii="Arial Narrow" w:hAnsi="Arial Narrow"/>
-        </w:rPr>
+    </w:p>
+    <w:p>
+      <w:pPr>
+        <w:pStyle w:val="PargrafodaLista"/>
+        <w:numPr>
+          <w:ilvl w:val="0"/>
+          <w:numId w:val="25"/>
+        </w:numPr>
+        <w:rPr>
+          <w:rFonts w:ascii="Arial Narrow" w:hAnsi="Arial Narrow"/>
+        </w:rPr>
+      </w:pPr>
+      <w:r>
+        <w:rPr>
+          <w:rFonts w:ascii="Arial Narrow" w:hAnsi="Arial Narrow"/>
+        </w:rPr>
+        <w:lastRenderedPageBreak/>
         <w:t>Instruções: Campo descritivo.</w:t>
       </w:r>
     </w:p>
@@ -4343,7 +4511,6 @@
         <w:rPr>
           <w:rFonts w:ascii="Arial Narrow" w:hAnsi="Arial Narrow"/>
         </w:rPr>
-        <w:lastRenderedPageBreak/>
         <w:t>Botões:</w:t>
       </w:r>
     </w:p>
@@ -4594,7 +4761,7 @@
           <w:noProof/>
         </w:rPr>
         <w:drawing>
-          <wp:inline distT="0" distB="0" distL="0" distR="0" wp14:anchorId="47941F95" wp14:editId="188C6103">
+          <wp:inline distT="0" distB="0" distL="0" distR="0" wp14:anchorId="6A3E5FBD" wp14:editId="75EBC334">
             <wp:extent cx="6115050" cy="3815080"/>
             <wp:effectExtent l="0" t="0" r="0" b="0"/>
             <wp:docPr id="3" name="Imagem 3"/>
@@ -4669,10 +4836,10 @@
         </w:rPr>
         <w:lastRenderedPageBreak/>
         <w:drawing>
-          <wp:inline distT="0" distB="0" distL="0" distR="0" wp14:anchorId="5C7272C6" wp14:editId="2DAA0919">
-            <wp:extent cx="6115685" cy="3533140"/>
+          <wp:inline distT="0" distB="0" distL="0" distR="0" wp14:anchorId="70AC9128" wp14:editId="2749A1B2">
+            <wp:extent cx="6113780" cy="3771265"/>
             <wp:effectExtent l="0" t="0" r="0" b="0"/>
-            <wp:docPr id="5" name="Imagem 5"/>
+            <wp:docPr id="1" name="Imagem 1"/>
             <wp:cNvGraphicFramePr>
               <a:graphicFrameLocks xmlns:a="http://schemas.openxmlformats.org/drawingml/2006/main" noChangeAspect="1"/>
             </wp:cNvGraphicFramePr>
@@ -4680,7 +4847,7 @@
               <a:graphicData uri="http://schemas.openxmlformats.org/drawingml/2006/picture">
                 <pic:pic xmlns:pic="http://schemas.openxmlformats.org/drawingml/2006/picture">
                   <pic:nvPicPr>
-                    <pic:cNvPr id="0" name="Picture 2"/>
+                    <pic:cNvPr id="0" name="Picture 1"/>
                     <pic:cNvPicPr>
                       <a:picLocks noChangeAspect="1" noChangeArrowheads="1"/>
                     </pic:cNvPicPr>
@@ -4701,7 +4868,7 @@
                   <pic:spPr bwMode="auto">
                     <a:xfrm>
                       <a:off x="0" y="0"/>
-                      <a:ext cx="6115685" cy="3533140"/>
+                      <a:ext cx="6113780" cy="3771265"/>
                     </a:xfrm>
                     <a:prstGeom prst="rect">
                       <a:avLst/>

</xml_diff>